<commit_message>
Commit after submission of paper to ACS ES&T Water. 30th September 2022.
</commit_message>
<xml_diff>
--- a/Output/20220621/Stokes/Analysis Stokes.docx
+++ b/Output/20220621/Stokes/Analysis Stokes.docx
@@ -63,11 +63,26 @@
           <w:lang w:val="en-US"/>
         </w:rPr>
       </w:pPr>
-      <w:r>
-        <w:rPr>
-          <w:lang w:val="en-US"/>
-        </w:rPr>
-        <w:t>Read in Van Melkebeke dataset</w:t>
+      <w:bookmarkStart w:id="0" w:name="_Hlk109946236"/>
+      <w:r>
+        <w:rPr>
+          <w:lang w:val="en-US"/>
+        </w:rPr>
+        <w:t xml:space="preserve">Read in Van </w:t>
+      </w:r>
+      <w:proofErr w:type="spellStart"/>
+      <w:r>
+        <w:rPr>
+          <w:lang w:val="en-US"/>
+        </w:rPr>
+        <w:t>Melkebeke</w:t>
+      </w:r>
+      <w:proofErr w:type="spellEnd"/>
+      <w:r>
+        <w:rPr>
+          <w:lang w:val="en-US"/>
+        </w:rPr>
+        <w:t xml:space="preserve"> dataset</w:t>
       </w:r>
       <w:r>
         <w:rPr>
@@ -697,245 +712,6 @@
           <w:numId w:val="1"/>
         </w:numPr>
         <w:rPr>
-          <w:lang w:val="en-US"/>
-        </w:rPr>
-      </w:pPr>
-      <w:r>
-        <w:rPr>
-          <w:rFonts w:eastAsiaTheme="minorEastAsia"/>
-          <w:lang w:val="en-US"/>
-        </w:rPr>
-        <w:t xml:space="preserve">Corey Shape factor </w:t>
-      </w:r>
-      <m:oMath>
-        <m:r>
-          <w:rPr>
-            <w:rFonts w:ascii="Cambria Math" w:eastAsiaTheme="minorEastAsia" w:hAnsi="Cambria Math"/>
-            <w:lang w:val="en-US"/>
-          </w:rPr>
-          <m:t>CSF=</m:t>
-        </m:r>
-        <m:f>
-          <m:fPr>
-            <m:ctrlPr>
-              <w:rPr>
-                <w:rFonts w:ascii="Cambria Math" w:eastAsiaTheme="minorEastAsia" w:hAnsi="Cambria Math"/>
-                <w:i/>
-                <w:lang w:val="en-US"/>
-              </w:rPr>
-            </m:ctrlPr>
-          </m:fPr>
-          <m:num>
-            <m:r>
-              <w:rPr>
-                <w:rFonts w:ascii="Cambria Math" w:eastAsiaTheme="minorEastAsia" w:hAnsi="Cambria Math"/>
-                <w:lang w:val="en-US"/>
-              </w:rPr>
-              <m:t>c</m:t>
-            </m:r>
-          </m:num>
-          <m:den>
-            <m:rad>
-              <m:radPr>
-                <m:degHide m:val="1"/>
-                <m:ctrlPr>
-                  <w:rPr>
-                    <w:rFonts w:ascii="Cambria Math" w:eastAsiaTheme="minorEastAsia" w:hAnsi="Cambria Math"/>
-                    <w:i/>
-                    <w:lang w:val="en-US"/>
-                  </w:rPr>
-                </m:ctrlPr>
-              </m:radPr>
-              <m:deg/>
-              <m:e>
-                <m:r>
-                  <w:rPr>
-                    <w:rFonts w:ascii="Cambria Math" w:eastAsiaTheme="minorEastAsia" w:hAnsi="Cambria Math"/>
-                    <w:lang w:val="en-US"/>
-                  </w:rPr>
-                  <m:t>ab</m:t>
-                </m:r>
-              </m:e>
-            </m:rad>
-          </m:den>
-        </m:f>
-      </m:oMath>
-    </w:p>
-    <w:p>
-      <w:pPr>
-        <w:pStyle w:val="ListParagraph"/>
-        <w:numPr>
-          <w:ilvl w:val="1"/>
-          <w:numId w:val="1"/>
-        </w:numPr>
-        <w:rPr>
-          <w:rFonts w:eastAsiaTheme="minorEastAsia"/>
-          <w:lang w:val="en-US"/>
-        </w:rPr>
-      </w:pPr>
-      <w:r>
-        <w:rPr>
-          <w:rFonts w:eastAsiaTheme="minorEastAsia"/>
-          <w:lang w:val="en-US"/>
-        </w:rPr>
-        <w:t xml:space="preserve">Relative density </w:t>
-      </w:r>
-      <m:oMath>
-        <m:sSub>
-          <m:sSubPr>
-            <m:ctrlPr>
-              <w:rPr>
-                <w:rFonts w:ascii="Cambria Math" w:eastAsiaTheme="minorEastAsia" w:hAnsi="Cambria Math"/>
-                <w:i/>
-                <w:lang w:val="en-US"/>
-              </w:rPr>
-            </m:ctrlPr>
-          </m:sSubPr>
-          <m:e>
-            <m:r>
-              <w:rPr>
-                <w:rFonts w:ascii="Cambria Math" w:eastAsiaTheme="minorEastAsia" w:hAnsi="Cambria Math"/>
-                <w:lang w:val="en-US"/>
-              </w:rPr>
-              <m:t>ρ</m:t>
-            </m:r>
-          </m:e>
-          <m:sub>
-            <m:r>
-              <w:rPr>
-                <w:rFonts w:ascii="Cambria Math" w:eastAsiaTheme="minorEastAsia" w:hAnsi="Cambria Math"/>
-                <w:lang w:val="en-US"/>
-              </w:rPr>
-              <m:t>rel</m:t>
-            </m:r>
-          </m:sub>
-        </m:sSub>
-        <m:r>
-          <w:rPr>
-            <w:rFonts w:ascii="Cambria Math" w:eastAsiaTheme="minorEastAsia" w:hAnsi="Cambria Math"/>
-            <w:lang w:val="en-US"/>
-          </w:rPr>
-          <m:t>=</m:t>
-        </m:r>
-        <m:f>
-          <m:fPr>
-            <m:ctrlPr>
-              <w:rPr>
-                <w:rFonts w:ascii="Cambria Math" w:eastAsiaTheme="minorEastAsia" w:hAnsi="Cambria Math"/>
-                <w:i/>
-                <w:lang w:val="en-US"/>
-              </w:rPr>
-            </m:ctrlPr>
-          </m:fPr>
-          <m:num>
-            <m:sSub>
-              <m:sSubPr>
-                <m:ctrlPr>
-                  <w:rPr>
-                    <w:rFonts w:ascii="Cambria Math" w:eastAsiaTheme="minorEastAsia" w:hAnsi="Cambria Math"/>
-                    <w:i/>
-                    <w:lang w:val="en-US"/>
-                  </w:rPr>
-                </m:ctrlPr>
-              </m:sSubPr>
-              <m:e>
-                <m:r>
-                  <w:rPr>
-                    <w:rFonts w:ascii="Cambria Math" w:eastAsiaTheme="minorEastAsia" w:hAnsi="Cambria Math"/>
-                    <w:lang w:val="en-US"/>
-                  </w:rPr>
-                  <m:t>ρ</m:t>
-                </m:r>
-              </m:e>
-              <m:sub>
-                <m:r>
-                  <w:rPr>
-                    <w:rFonts w:ascii="Cambria Math" w:eastAsiaTheme="minorEastAsia" w:hAnsi="Cambria Math"/>
-                    <w:lang w:val="en-US"/>
-                  </w:rPr>
-                  <m:t>mP</m:t>
-                </m:r>
-              </m:sub>
-            </m:sSub>
-            <m:r>
-              <w:rPr>
-                <w:rFonts w:ascii="Cambria Math" w:eastAsiaTheme="minorEastAsia" w:hAnsi="Cambria Math"/>
-                <w:lang w:val="en-US"/>
-              </w:rPr>
-              <m:t>-</m:t>
-            </m:r>
-            <m:sSub>
-              <m:sSubPr>
-                <m:ctrlPr>
-                  <w:rPr>
-                    <w:rFonts w:ascii="Cambria Math" w:eastAsiaTheme="minorEastAsia" w:hAnsi="Cambria Math"/>
-                    <w:i/>
-                    <w:lang w:val="en-US"/>
-                  </w:rPr>
-                </m:ctrlPr>
-              </m:sSubPr>
-              <m:e>
-                <m:r>
-                  <w:rPr>
-                    <w:rFonts w:ascii="Cambria Math" w:eastAsiaTheme="minorEastAsia" w:hAnsi="Cambria Math"/>
-                    <w:lang w:val="en-US"/>
-                  </w:rPr>
-                  <m:t>ρ</m:t>
-                </m:r>
-              </m:e>
-              <m:sub>
-                <m:r>
-                  <w:rPr>
-                    <w:rFonts w:ascii="Cambria Math" w:eastAsiaTheme="minorEastAsia" w:hAnsi="Cambria Math"/>
-                    <w:lang w:val="en-US"/>
-                  </w:rPr>
-                  <m:t>w</m:t>
-                </m:r>
-              </m:sub>
-            </m:sSub>
-          </m:num>
-          <m:den>
-            <m:sSub>
-              <m:sSubPr>
-                <m:ctrlPr>
-                  <w:rPr>
-                    <w:rFonts w:ascii="Cambria Math" w:eastAsiaTheme="minorEastAsia" w:hAnsi="Cambria Math"/>
-                    <w:i/>
-                    <w:lang w:val="en-US"/>
-                  </w:rPr>
-                </m:ctrlPr>
-              </m:sSubPr>
-              <m:e>
-                <m:r>
-                  <w:rPr>
-                    <w:rFonts w:ascii="Cambria Math" w:eastAsiaTheme="minorEastAsia" w:hAnsi="Cambria Math"/>
-                    <w:lang w:val="en-US"/>
-                  </w:rPr>
-                  <m:t>ρ</m:t>
-                </m:r>
-              </m:e>
-              <m:sub>
-                <m:r>
-                  <w:rPr>
-                    <w:rFonts w:ascii="Cambria Math" w:eastAsiaTheme="minorEastAsia" w:hAnsi="Cambria Math"/>
-                    <w:lang w:val="en-US"/>
-                  </w:rPr>
-                  <m:t>w</m:t>
-                </m:r>
-              </m:sub>
-            </m:sSub>
-          </m:den>
-        </m:f>
-      </m:oMath>
-    </w:p>
-    <w:p>
-      <w:pPr>
-        <w:pStyle w:val="ListParagraph"/>
-        <w:numPr>
-          <w:ilvl w:val="1"/>
-          <w:numId w:val="1"/>
-        </w:numPr>
-        <w:rPr>
           <w:rFonts w:eastAsiaTheme="minorEastAsia"/>
           <w:lang w:val="en-US"/>
         </w:rPr>
@@ -1498,208 +1274,28 @@
         </w:rPr>
         <w:t xml:space="preserve"> projected area </w:t>
       </w:r>
+      <w:proofErr w:type="spellStart"/>
       <w:r>
         <w:rPr>
           <w:rFonts w:eastAsiaTheme="minorEastAsia"/>
           <w:lang w:val="en-US"/>
         </w:rPr>
-        <w:t>o the volume equivalent sphere above</w:t>
-      </w:r>
+        <w:t>o</w:t>
+      </w:r>
+      <w:proofErr w:type="spellEnd"/>
       <w:r>
         <w:rPr>
           <w:rFonts w:eastAsiaTheme="minorEastAsia"/>
           <w:lang w:val="en-US"/>
         </w:rPr>
-        <w:tab/>
+        <w:t xml:space="preserve"> the volume equivalent sphere abov</w:t>
       </w:r>
       <w:r>
         <w:rPr>
           <w:rFonts w:eastAsiaTheme="minorEastAsia"/>
           <w:lang w:val="en-US"/>
         </w:rPr>
-        <w:tab/>
-      </w:r>
-      <w:r>
-        <w:rPr>
-          <w:rFonts w:eastAsiaTheme="minorEastAsia"/>
-          <w:lang w:val="en-US"/>
-        </w:rPr>
-        <w:tab/>
-      </w:r>
-      <w:r>
-        <w:rPr>
-          <w:rFonts w:eastAsiaTheme="minorEastAsia"/>
-          <w:lang w:val="en-US"/>
-        </w:rPr>
-        <w:tab/>
-      </w:r>
-      <w:r>
-        <w:rPr>
-          <w:rFonts w:eastAsiaTheme="minorEastAsia"/>
-          <w:lang w:val="en-US"/>
-        </w:rPr>
-        <w:tab/>
-      </w:r>
-      <w:r>
-        <w:rPr>
-          <w:rFonts w:eastAsiaTheme="minorEastAsia"/>
-          <w:lang w:val="en-US"/>
-        </w:rPr>
-        <w:tab/>
-      </w:r>
-      <w:r>
-        <w:rPr>
-          <w:rFonts w:eastAsiaTheme="minorEastAsia"/>
-          <w:lang w:val="en-US"/>
-        </w:rPr>
-        <w:tab/>
-      </w:r>
-      <w:r>
-        <w:rPr>
-          <w:rFonts w:eastAsiaTheme="minorEastAsia"/>
-          <w:lang w:val="en-US"/>
-        </w:rPr>
-        <w:tab/>
-      </w:r>
-      <w:r>
-        <w:rPr>
-          <w:rFonts w:eastAsiaTheme="minorEastAsia"/>
-          <w:lang w:val="en-US"/>
-        </w:rPr>
-        <w:tab/>
-      </w:r>
-      <w:r>
-        <w:rPr>
-          <w:rFonts w:eastAsiaTheme="minorEastAsia"/>
-          <w:lang w:val="en-US"/>
-        </w:rPr>
-        <w:tab/>
-      </w:r>
-      <w:r>
-        <w:rPr>
-          <w:rFonts w:eastAsiaTheme="minorEastAsia"/>
-          <w:lang w:val="en-US"/>
-        </w:rPr>
-        <w:tab/>
-      </w:r>
-      <w:r>
-        <w:rPr>
-          <w:rFonts w:eastAsiaTheme="minorEastAsia"/>
-          <w:lang w:val="en-US"/>
-        </w:rPr>
-        <w:tab/>
-      </w:r>
-      <w:r>
-        <w:rPr>
-          <w:rFonts w:eastAsiaTheme="minorEastAsia"/>
-          <w:lang w:val="en-US"/>
-        </w:rPr>
-        <w:tab/>
-      </w:r>
-      <w:r>
-        <w:rPr>
-          <w:rFonts w:eastAsiaTheme="minorEastAsia"/>
-          <w:lang w:val="en-US"/>
-        </w:rPr>
-        <w:tab/>
-      </w:r>
-      <w:r>
-        <w:rPr>
-          <w:rFonts w:eastAsiaTheme="minorEastAsia"/>
-          <w:lang w:val="en-US"/>
-        </w:rPr>
-        <w:tab/>
-      </w:r>
-      <w:r>
-        <w:rPr>
-          <w:rFonts w:eastAsiaTheme="minorEastAsia"/>
-          <w:lang w:val="en-US"/>
-        </w:rPr>
-        <w:tab/>
-      </w:r>
-      <w:r>
-        <w:rPr>
-          <w:rFonts w:eastAsiaTheme="minorEastAsia"/>
-          <w:lang w:val="en-US"/>
-        </w:rPr>
-        <w:tab/>
-      </w:r>
-      <w:r>
-        <w:rPr>
-          <w:rFonts w:eastAsiaTheme="minorEastAsia"/>
-          <w:lang w:val="en-US"/>
-        </w:rPr>
-        <w:tab/>
-      </w:r>
-      <w:r>
-        <w:rPr>
-          <w:rFonts w:eastAsiaTheme="minorEastAsia"/>
-          <w:lang w:val="en-US"/>
-        </w:rPr>
-        <w:tab/>
-      </w:r>
-      <w:r>
-        <w:rPr>
-          <w:rFonts w:eastAsiaTheme="minorEastAsia"/>
-          <w:lang w:val="en-US"/>
-        </w:rPr>
-        <w:tab/>
-      </w:r>
-      <w:r>
-        <w:rPr>
-          <w:rFonts w:eastAsiaTheme="minorEastAsia"/>
-          <w:lang w:val="en-US"/>
-        </w:rPr>
-        <w:tab/>
-      </w:r>
-      <w:r>
-        <w:rPr>
-          <w:rFonts w:eastAsiaTheme="minorEastAsia"/>
-          <w:lang w:val="en-US"/>
-        </w:rPr>
-        <w:tab/>
-      </w:r>
-      <w:r>
-        <w:rPr>
-          <w:rFonts w:eastAsiaTheme="minorEastAsia"/>
-          <w:lang w:val="en-US"/>
-        </w:rPr>
-        <w:tab/>
-      </w:r>
-      <w:r>
-        <w:rPr>
-          <w:rFonts w:eastAsiaTheme="minorEastAsia"/>
-          <w:lang w:val="en-US"/>
-        </w:rPr>
-        <w:tab/>
-      </w:r>
-      <w:r>
-        <w:rPr>
-          <w:rFonts w:eastAsiaTheme="minorEastAsia"/>
-          <w:lang w:val="en-US"/>
-        </w:rPr>
-        <w:tab/>
-      </w:r>
-      <w:r>
-        <w:rPr>
-          <w:rFonts w:eastAsiaTheme="minorEastAsia"/>
-          <w:lang w:val="en-US"/>
-        </w:rPr>
-        <w:tab/>
-      </w:r>
-      <w:r>
-        <w:rPr>
-          <w:rFonts w:eastAsiaTheme="minorEastAsia"/>
-          <w:lang w:val="en-US"/>
-        </w:rPr>
-        <w:tab/>
-      </w:r>
-      <w:r>
-        <w:rPr>
-          <w:rFonts w:eastAsiaTheme="minorEastAsia"/>
-          <w:lang w:val="en-US"/>
-        </w:rPr>
-        <w:t>.</w:t>
+        <w:t>e.</w:t>
       </w:r>
     </w:p>
     <w:p>
@@ -2827,6 +2423,7 @@
         <w:t>, distance, total distance, Re and Cd.</w:t>
       </w:r>
     </w:p>
+    <w:bookmarkEnd w:id="0"/>
     <w:p>
       <w:pPr>
         <w:pStyle w:val="ListParagraph"/>
@@ -2860,8 +2457,14 @@
         <w:rPr>
           <w:lang w:val="en-US"/>
         </w:rPr>
-        <w:lastRenderedPageBreak/>
-        <w:t xml:space="preserve">Calculate the average error: </w:t>
+        <w:t xml:space="preserve">Calculate the </w:t>
+      </w:r>
+      <w:bookmarkStart w:id="1" w:name="_Hlk109945985"/>
+      <w:r>
+        <w:rPr>
+          <w:lang w:val="en-US"/>
+        </w:rPr>
+        <w:t xml:space="preserve">average error: </w:t>
       </w:r>
       <m:oMath>
         <m:r>
@@ -3290,6 +2893,7 @@
           </m:e>
         </m:rad>
       </m:oMath>
+      <w:bookmarkEnd w:id="1"/>
     </w:p>
     <w:p>
       <w:pPr>
@@ -3318,6 +2922,7 @@
         <w:rPr>
           <w:noProof/>
         </w:rPr>
+        <w:lastRenderedPageBreak/>
         <w:drawing>
           <wp:inline distT="0" distB="0" distL="0" distR="0" wp14:anchorId="1A310BF0" wp14:editId="3B5D9B8E">
             <wp:extent cx="5731510" cy="3086735"/>
@@ -3519,7 +3124,6 @@
         <w:rPr>
           <w:lang w:val="en-US"/>
         </w:rPr>
-        <w:lastRenderedPageBreak/>
         <w:t xml:space="preserve">Considering only the mPs with fragment morphology, the model performs better when using the </w:t>
       </w:r>
       <w:r>
@@ -3612,6 +3216,7 @@
         <w:rPr>
           <w:noProof/>
         </w:rPr>
+        <w:lastRenderedPageBreak/>
         <w:drawing>
           <wp:inline distT="0" distB="0" distL="0" distR="0" wp14:anchorId="67DB3106" wp14:editId="467846D9">
             <wp:extent cx="5731510" cy="3067685"/>
@@ -3672,7 +3277,21 @@
         <w:rPr>
           <w:lang w:val="en-US"/>
         </w:rPr>
-        <w:t xml:space="preserve">Considering only the fibres, the model performs better when </w:t>
+        <w:t xml:space="preserve">Considering only the </w:t>
+      </w:r>
+      <w:proofErr w:type="spellStart"/>
+      <w:r>
+        <w:rPr>
+          <w:lang w:val="en-US"/>
+        </w:rPr>
+        <w:t>fibres</w:t>
+      </w:r>
+      <w:proofErr w:type="spellEnd"/>
+      <w:r>
+        <w:rPr>
+          <w:lang w:val="en-US"/>
+        </w:rPr>
+        <w:t xml:space="preserve">, the model performs better when </w:t>
       </w:r>
       <w:r>
         <w:rPr>
@@ -3751,8 +3370,16 @@
         <w:rPr>
           <w:lang w:val="en-US"/>
         </w:rPr>
-        <w:t xml:space="preserve"> of the fibres</w:t>
-      </w:r>
+        <w:t xml:space="preserve"> of the </w:t>
+      </w:r>
+      <w:proofErr w:type="spellStart"/>
+      <w:r>
+        <w:rPr>
+          <w:lang w:val="en-US"/>
+        </w:rPr>
+        <w:t>fibres</w:t>
+      </w:r>
+      <w:proofErr w:type="spellEnd"/>
       <w:r>
         <w:rPr>
           <w:lang w:val="en-US"/>
@@ -3795,11 +3422,19 @@
         </w:rPr>
         <w:t xml:space="preserve">all the </w:t>
       </w:r>
-      <w:r>
-        <w:rPr>
-          <w:lang w:val="en-US"/>
-        </w:rPr>
-        <w:t>fibres when the</w:t>
+      <w:proofErr w:type="spellStart"/>
+      <w:r>
+        <w:rPr>
+          <w:lang w:val="en-US"/>
+        </w:rPr>
+        <w:t>fibres</w:t>
+      </w:r>
+      <w:proofErr w:type="spellEnd"/>
+      <w:r>
+        <w:rPr>
+          <w:lang w:val="en-US"/>
+        </w:rPr>
+        <w:t xml:space="preserve"> when the</w:t>
       </w:r>
       <w:r>
         <w:rPr>
@@ -3957,7 +3592,6 @@
         <w:rPr>
           <w:lang w:val="en-US"/>
         </w:rPr>
-        <w:lastRenderedPageBreak/>
         <w:t>When the particle surface area is used as the effective area, the model underestimate</w:t>
       </w:r>
       <w:r>
@@ -4019,6 +3653,7 @@
         <w:rPr>
           <w:noProof/>
         </w:rPr>
+        <w:lastRenderedPageBreak/>
         <w:drawing>
           <wp:inline distT="0" distB="0" distL="0" distR="0" wp14:anchorId="7DC75BB9" wp14:editId="5675A7E8">
             <wp:extent cx="5731510" cy="3071495"/>
@@ -5010,6 +4645,7 @@
                 <w:lang w:val="en-US"/>
               </w:rPr>
             </w:pPr>
+            <w:proofErr w:type="spellStart"/>
             <w:r>
               <w:rPr>
                 <w:rFonts w:cstheme="minorHAnsi"/>
@@ -5017,6 +4653,7 @@
               </w:rPr>
               <w:t>Fibre</w:t>
             </w:r>
+            <w:proofErr w:type="spellEnd"/>
           </w:p>
         </w:tc>
         <w:tc>
@@ -5562,6 +5199,7 @@
                 <w:lang w:val="en-US"/>
               </w:rPr>
             </w:pPr>
+            <w:proofErr w:type="spellStart"/>
             <w:r>
               <w:rPr>
                 <w:rFonts w:cstheme="minorHAnsi"/>
@@ -5569,6 +5207,7 @@
               </w:rPr>
               <w:t>Fibre</w:t>
             </w:r>
+            <w:proofErr w:type="spellEnd"/>
           </w:p>
         </w:tc>
         <w:tc>
@@ -5853,13 +5492,41 @@
         <w:rPr>
           <w:lang w:val="en-US"/>
         </w:rPr>
-        <w:t xml:space="preserve"> also most accurate at predicting the settling velocity of fi</w:t>
-      </w:r>
-      <w:r>
-        <w:rPr>
-          <w:lang w:val="en-US"/>
-        </w:rPr>
-        <w:t>bres, followed by films. The average error and RMSE is lowest for Fibres when the surface area is used</w:t>
+        <w:t xml:space="preserve"> also most accurate at predicting the settling velocity of </w:t>
+      </w:r>
+      <w:proofErr w:type="spellStart"/>
+      <w:r>
+        <w:rPr>
+          <w:lang w:val="en-US"/>
+        </w:rPr>
+        <w:t>fi</w:t>
+      </w:r>
+      <w:r>
+        <w:rPr>
+          <w:lang w:val="en-US"/>
+        </w:rPr>
+        <w:t>bres</w:t>
+      </w:r>
+      <w:proofErr w:type="spellEnd"/>
+      <w:r>
+        <w:rPr>
+          <w:lang w:val="en-US"/>
+        </w:rPr>
+        <w:t xml:space="preserve">, followed by films. The average error and RMSE is lowest for </w:t>
+      </w:r>
+      <w:proofErr w:type="spellStart"/>
+      <w:r>
+        <w:rPr>
+          <w:lang w:val="en-US"/>
+        </w:rPr>
+        <w:t>Fibres</w:t>
+      </w:r>
+      <w:proofErr w:type="spellEnd"/>
+      <w:r>
+        <w:rPr>
+          <w:lang w:val="en-US"/>
+        </w:rPr>
+        <w:t xml:space="preserve"> when the surface area is used</w:t>
       </w:r>
       <w:r>
         <w:rPr>
@@ -5984,13 +5651,27 @@
         <w:rPr>
           <w:lang w:val="en-US"/>
         </w:rPr>
-        <w:t>for fi</w:t>
-      </w:r>
-      <w:r>
-        <w:rPr>
-          <w:lang w:val="en-US"/>
-        </w:rPr>
-        <w:t>bres followed by films and fragments</w:t>
+        <w:t xml:space="preserve">for </w:t>
+      </w:r>
+      <w:proofErr w:type="spellStart"/>
+      <w:r>
+        <w:rPr>
+          <w:lang w:val="en-US"/>
+        </w:rPr>
+        <w:t>fi</w:t>
+      </w:r>
+      <w:r>
+        <w:rPr>
+          <w:lang w:val="en-US"/>
+        </w:rPr>
+        <w:t>bres</w:t>
+      </w:r>
+      <w:proofErr w:type="spellEnd"/>
+      <w:r>
+        <w:rPr>
+          <w:lang w:val="en-US"/>
+        </w:rPr>
+        <w:t xml:space="preserve"> followed by films and fragments</w:t>
       </w:r>
     </w:p>
     <w:p>
@@ -6547,14 +6228,7 @@
               <w:rFonts w:ascii="Cambria Math" w:hAnsi="Cambria Math"/>
               <w:lang w:val="en-US"/>
             </w:rPr>
-            <m:t xml:space="preserve"> </m:t>
-          </m:r>
-          <m:r>
-            <w:rPr>
-              <w:rFonts w:ascii="Cambria Math" w:hAnsi="Cambria Math"/>
-              <w:lang w:val="en-US"/>
-            </w:rPr>
-            <m:t>S</m:t>
+            <m:t xml:space="preserve"> S</m:t>
           </m:r>
         </m:oMath>
       </m:oMathPara>
@@ -7983,21 +7657,7 @@
               <w:rFonts w:ascii="Cambria Math" w:eastAsiaTheme="minorEastAsia" w:hAnsi="Cambria Math"/>
               <w:lang w:val="en-US"/>
             </w:rPr>
-            <m:t>g-</m:t>
-          </m:r>
-          <m:r>
-            <w:rPr>
-              <w:rFonts w:ascii="Cambria Math" w:eastAsiaTheme="minorEastAsia" w:hAnsi="Cambria Math"/>
-              <w:lang w:val="en-US"/>
-            </w:rPr>
-            <m:t>18</m:t>
-          </m:r>
-          <m:r>
-            <w:rPr>
-              <w:rFonts w:ascii="Cambria Math" w:eastAsiaTheme="minorEastAsia" w:hAnsi="Cambria Math"/>
-              <w:lang w:val="en-US"/>
-            </w:rPr>
-            <m:t>μw</m:t>
+            <m:t>g-18μw</m:t>
           </m:r>
           <m:sSup>
             <m:sSupPr>
@@ -8449,14 +8109,7 @@
               <w:rFonts w:ascii="Cambria Math" w:eastAsiaTheme="minorEastAsia" w:hAnsi="Cambria Math"/>
               <w:lang w:val="en-US"/>
             </w:rPr>
-            <m:t xml:space="preserve"> </m:t>
-          </m:r>
-          <m:r>
-            <w:rPr>
-              <w:rFonts w:ascii="Cambria Math" w:eastAsiaTheme="minorEastAsia" w:hAnsi="Cambria Math"/>
-              <w:lang w:val="en-US"/>
-            </w:rPr>
-            <m:t>=</m:t>
+            <m:t xml:space="preserve"> =</m:t>
           </m:r>
           <m:d>
             <m:dPr>
@@ -8618,14 +8271,7 @@
               <w:rFonts w:ascii="Cambria Math" w:eastAsiaTheme="minorEastAsia" w:hAnsi="Cambria Math"/>
               <w:lang w:val="en-US"/>
             </w:rPr>
-            <m:t>+</m:t>
-          </m:r>
-          <m:r>
-            <w:rPr>
-              <w:rFonts w:ascii="Cambria Math" w:eastAsiaTheme="minorEastAsia" w:hAnsi="Cambria Math"/>
-              <w:lang w:val="en-US"/>
-            </w:rPr>
-            <m:t xml:space="preserve"> </m:t>
+            <m:t xml:space="preserve">+ </m:t>
           </m:r>
           <m:f>
             <m:fPr>
@@ -9356,14 +9002,7 @@
               <w:rFonts w:ascii="Cambria Math" w:eastAsiaTheme="minorEastAsia" w:hAnsi="Cambria Math"/>
               <w:lang w:val="en-US"/>
             </w:rPr>
-            <m:t>g-3πμwd</m:t>
-          </m:r>
-          <m:r>
-            <w:rPr>
-              <w:rFonts w:ascii="Cambria Math" w:eastAsiaTheme="minorEastAsia" w:hAnsi="Cambria Math"/>
-              <w:lang w:val="en-US"/>
-            </w:rPr>
-            <m:t>=0</m:t>
+            <m:t>g-3πμwd=0</m:t>
           </m:r>
         </m:oMath>
       </m:oMathPara>
@@ -9518,21 +9157,7 @@
               <w:rFonts w:ascii="Cambria Math" w:eastAsiaTheme="minorEastAsia" w:hAnsi="Cambria Math"/>
               <w:lang w:val="en-US"/>
             </w:rPr>
-            <m:t>g</m:t>
-          </m:r>
-          <m:r>
-            <w:rPr>
-              <w:rFonts w:ascii="Cambria Math" w:eastAsiaTheme="minorEastAsia" w:hAnsi="Cambria Math"/>
-              <w:lang w:val="en-US"/>
-            </w:rPr>
-            <m:t>=</m:t>
-          </m:r>
-          <m:r>
-            <w:rPr>
-              <w:rFonts w:ascii="Cambria Math" w:eastAsiaTheme="minorEastAsia" w:hAnsi="Cambria Math"/>
-              <w:lang w:val="en-US"/>
-            </w:rPr>
-            <m:t>3πμwd</m:t>
+            <m:t>g=3πμwd</m:t>
           </m:r>
         </m:oMath>
       </m:oMathPara>
@@ -9780,14 +9405,7 @@
               <w:rFonts w:ascii="Cambria Math" w:eastAsiaTheme="minorEastAsia" w:hAnsi="Cambria Math"/>
               <w:lang w:val="en-US"/>
             </w:rPr>
-            <m:t xml:space="preserve">, </m:t>
-          </m:r>
-          <m:r>
-            <w:rPr>
-              <w:rFonts w:ascii="Cambria Math" w:eastAsiaTheme="minorEastAsia" w:hAnsi="Cambria Math"/>
-              <w:lang w:val="en-US"/>
-            </w:rPr>
-            <m:t xml:space="preserve">c=constant and </m:t>
+            <m:t xml:space="preserve">, c=constant and </m:t>
           </m:r>
           <m:sSub>
             <m:sSubPr>
@@ -9842,14 +9460,7 @@
               <w:rFonts w:ascii="Cambria Math" w:eastAsiaTheme="minorEastAsia" w:hAnsi="Cambria Math"/>
               <w:lang w:val="en-US"/>
             </w:rPr>
-            <m:t>y=</m:t>
-          </m:r>
-          <m:r>
-            <w:rPr>
-              <w:rFonts w:ascii="Cambria Math" w:eastAsiaTheme="minorEastAsia" w:hAnsi="Cambria Math"/>
-              <w:lang w:val="en-US"/>
-            </w:rPr>
-            <m:t>c</m:t>
+            <m:t>y=c</m:t>
           </m:r>
           <m:sSubSup>
             <m:sSubSupPr>

</xml_diff>